<commit_message>
Adding social and ethical issues
</commit_message>
<xml_diff>
--- a/Edward Webb - Personal Project Portfolio (SDD).docx
+++ b/Edward Webb - Personal Project Portfolio (SDD).docx
@@ -477,18 +477,118 @@
     </w:p>
     <w:p>
       <w:r>
-        <w:t>If the project is not completed, the graph can be left out to allow most of the functionality of the program to operate. As the graph is the most complex part of</w:t>
+        <w:t xml:space="preserve">If the project is not completed, the graph can be left out to allow most of the functionality of the program to operate. As the graph is the most complex part of the program and only helps achieve </w:t>
+      </w:r>
+      <w:r>
+        <w:lastRenderedPageBreak/>
+        <w:t>the purpose of the program, it can be left out if it has to. This will allow students to still easily use the program, and the project to be completed in less time.</w:t>
+      </w:r>
+    </w:p>
+    <w:p>
+      <w:pPr>
+        <w:pStyle w:val="Heading2"/>
+      </w:pPr>
+      <w:r>
+        <w:t>Social and Ethical Issues</w:t>
+      </w:r>
+    </w:p>
+    <w:p>
+      <w:pPr>
+        <w:pStyle w:val="Heading3"/>
+      </w:pPr>
+      <w:r>
+        <w:t>Malware</w:t>
+      </w:r>
+    </w:p>
+    <w:p>
+      <w:r>
+        <w:t>Malware has been considered as a possible issue for the software, and so the software after completion will be scanned by antivirus software and uploaded to virustotal.com, a Google-developed website that uses many antivirus software to ensure that the software is free of malware and viruses.</w:t>
+      </w:r>
+    </w:p>
+    <w:p>
+      <w:pPr>
+        <w:pStyle w:val="Heading3"/>
+      </w:pPr>
+      <w:r>
+        <w:t>Intellectual Property</w:t>
+      </w:r>
+    </w:p>
+    <w:p>
+      <w:r>
+        <w:t xml:space="preserve">The program is </w:t>
+      </w:r>
+      <w:r>
+        <w:t>owned by the Department of Education and Communities of New South Wales, as it is developed due to educational purposes. Therefore, the program’s intellectual property is protected by copyright laws as no license has been given to it.</w:t>
+      </w:r>
+    </w:p>
+    <w:p>
+      <w:pPr>
+        <w:pStyle w:val="Heading3"/>
+      </w:pPr>
+      <w:r>
+        <w:t>Quality</w:t>
+      </w:r>
+    </w:p>
+    <w:p>
+      <w:r>
+        <w:t>The program will be developed to the highest quality possible in the time frame provided. The program will be tested with school computers to ensure that it meets hardware requirements, which are that it must run on Windows with a 1920x1080 resolution. Error checking will be built into the code, and all errors that are found during the development process will be fixed and solved.</w:t>
+      </w:r>
+    </w:p>
+    <w:p>
+      <w:pPr>
+        <w:pStyle w:val="Heading3"/>
+      </w:pPr>
+      <w:r>
+        <w:t>Issues</w:t>
+      </w:r>
+    </w:p>
+    <w:p>
+      <w:r>
+        <w:t>After development, users who use the program may report any bugs and issues with the developer, and they will be fixed.</w:t>
+      </w:r>
+    </w:p>
+    <w:p>
+      <w:pPr>
+        <w:pStyle w:val="Heading3"/>
+      </w:pPr>
+      <w:r>
+        <w:t>Ergonomics</w:t>
+      </w:r>
+    </w:p>
+    <w:p>
+      <w:r>
+        <w:t>User interface elements will be used to ensure consistency with other software, which makes the program easy to use. As the program is targeted towards physicists and physics students, the program will be developed with the demographics of this target market in mind to ensure that the target market find the program easy to use. Industry standards will be used to do this. The program will also be tested by physics students to make sure the software meets the needs of physics students and physicists.</w:t>
+      </w:r>
+    </w:p>
+    <w:p>
+      <w:pPr>
+        <w:pStyle w:val="Heading3"/>
+      </w:pPr>
+      <w:r>
+        <w:t>Inclusivity</w:t>
+      </w:r>
+    </w:p>
+    <w:p>
+      <w:r>
+        <w:t>The graph in the program will follow normal science standards, with the dependent variable on the y axis and the independent variable on the x axis. All units used for variables entered and outputted will follow SI units as well to give physics students units they expect. The program will have no cost, therefore economic issues will not be considered. No offensive language will be used in the program, and a variety of testers will be used including people from both genders to address the possible inclusivity issue of gender. To address disability issues, shortcuts like TAB and ENTER can be used to operate the program as well.</w:t>
+      </w:r>
+    </w:p>
+    <w:p>
+      <w:pPr>
+        <w:pStyle w:val="Heading3"/>
+      </w:pPr>
+      <w:r>
+        <w:t>Privacy</w:t>
       </w:r>
       <w:bookmarkStart w:id="0" w:name="_GoBack"/>
       <w:bookmarkEnd w:id="0"/>
-      <w:r>
-        <w:t xml:space="preserve"> the program and only helps achieve </w:t>
-      </w:r>
-      <w:r>
-        <w:lastRenderedPageBreak/>
-        <w:t>the purpose of the program, it can be left out if it has to. This will allow students to still easily use the program, and the project to be completed in less time.</w:t>
-      </w:r>
-    </w:p>
+    </w:p>
+    <w:p>
+      <w:r>
+        <w:t>To address a possible privacy issue, no information will be kept in a database, and the program will not save any information entered by the user.</w:t>
+      </w:r>
+    </w:p>
+    <w:p/>
     <w:p/>
     <w:sectPr>
       <w:pgSz w:w="11906" w:h="16838"/>

</xml_diff>